<commit_message>
add additional field into pivot table
</commit_message>
<xml_diff>
--- a/INFO/Eloquest Relationship Document.docx
+++ b/INFO/Eloquest Relationship Document.docx
@@ -48,27 +48,422 @@
     </w:p>
     <w:p>
       <w:pPr>
+        <w:shd w:val="clear" w:color="auto" w:fill="1E1E1E"/>
+        <w:spacing w:after="0" w:line="288" w:lineRule="atLeast"/>
+        <w:rPr>
+          <w:rFonts w:ascii="Consolas" w:eastAsia="Times New Roman" w:hAnsi="Consolas" w:cs="Times New Roman"/>
+          <w:color w:val="D4D4D4"/>
+          <w:sz w:val="21"/>
+          <w:szCs w:val="21"/>
+        </w:rPr>
+      </w:pPr>
+      <w:r>
+        <w:rPr>
+          <w:rFonts w:ascii="Consolas" w:eastAsia="Times New Roman" w:hAnsi="Consolas" w:cs="Times New Roman"/>
+          <w:color w:val="D4D4D4"/>
+          <w:sz w:val="21"/>
+          <w:szCs w:val="21"/>
+        </w:rPr>
+        <w:t> </w:t>
+      </w:r>
+      <w:r>
+        <w:rPr>
+          <w:rFonts w:ascii="Consolas" w:eastAsia="Times New Roman" w:hAnsi="Consolas" w:cs="Times New Roman"/>
+          <w:color w:val="569CD6"/>
+          <w:sz w:val="21"/>
+          <w:szCs w:val="21"/>
+        </w:rPr>
+        <w:t>public</w:t>
+      </w:r>
+      <w:r>
+        <w:rPr>
+          <w:rFonts w:ascii="Consolas" w:eastAsia="Times New Roman" w:hAnsi="Consolas" w:cs="Times New Roman"/>
+          <w:color w:val="D4D4D4"/>
+          <w:sz w:val="21"/>
+          <w:szCs w:val="21"/>
+        </w:rPr>
+        <w:t xml:space="preserve"> </w:t>
+      </w:r>
+      <w:r>
+        <w:rPr>
+          <w:rFonts w:ascii="Consolas" w:eastAsia="Times New Roman" w:hAnsi="Consolas" w:cs="Times New Roman"/>
+          <w:color w:val="569CD6"/>
+          <w:sz w:val="21"/>
+          <w:szCs w:val="21"/>
+        </w:rPr>
+        <w:t>function</w:t>
+      </w:r>
+      <w:r>
+        <w:rPr>
+          <w:rFonts w:ascii="Consolas" w:eastAsia="Times New Roman" w:hAnsi="Consolas" w:cs="Times New Roman"/>
+          <w:color w:val="D4D4D4"/>
+          <w:sz w:val="21"/>
+          <w:szCs w:val="21"/>
+        </w:rPr>
+        <w:t xml:space="preserve"> </w:t>
+      </w:r>
+      <w:r>
+        <w:rPr>
+          <w:rFonts w:ascii="Consolas" w:eastAsia="Times New Roman" w:hAnsi="Consolas" w:cs="Times New Roman"/>
+          <w:color w:val="DCDCAA"/>
+          <w:sz w:val="21"/>
+          <w:szCs w:val="21"/>
+        </w:rPr>
+        <w:t>user</w:t>
+      </w:r>
+      <w:r>
+        <w:rPr>
+          <w:rFonts w:ascii="Consolas" w:eastAsia="Times New Roman" w:hAnsi="Consolas" w:cs="Times New Roman"/>
+          <w:color w:val="D4D4D4"/>
+          <w:sz w:val="21"/>
+          <w:szCs w:val="21"/>
+        </w:rPr>
+        <w:t>()</w:t>
+      </w:r>
+    </w:p>
+    <w:p>
+      <w:pPr>
+        <w:shd w:val="clear" w:color="auto" w:fill="1E1E1E"/>
+        <w:spacing w:after="0" w:line="288" w:lineRule="atLeast"/>
+        <w:rPr>
+          <w:rFonts w:ascii="Consolas" w:eastAsia="Times New Roman" w:hAnsi="Consolas" w:cs="Times New Roman"/>
+          <w:color w:val="D4D4D4"/>
+          <w:sz w:val="21"/>
+          <w:szCs w:val="21"/>
+        </w:rPr>
+      </w:pPr>
+      <w:r>
+        <w:rPr>
+          <w:rFonts w:ascii="Consolas" w:eastAsia="Times New Roman" w:hAnsi="Consolas" w:cs="Times New Roman"/>
+          <w:color w:val="D4D4D4"/>
+          <w:sz w:val="21"/>
+          <w:szCs w:val="21"/>
+        </w:rPr>
+        <w:t>    {</w:t>
+      </w:r>
+    </w:p>
+    <w:p>
+      <w:pPr>
+        <w:shd w:val="clear" w:color="auto" w:fill="1E1E1E"/>
+        <w:spacing w:after="0" w:line="288" w:lineRule="atLeast"/>
+        <w:rPr>
+          <w:rFonts w:ascii="Consolas" w:eastAsia="Times New Roman" w:hAnsi="Consolas" w:cs="Times New Roman"/>
+          <w:color w:val="D4D4D4"/>
+          <w:sz w:val="21"/>
+          <w:szCs w:val="21"/>
+        </w:rPr>
+      </w:pPr>
+      <w:r>
+        <w:rPr>
+          <w:rFonts w:ascii="Consolas" w:eastAsia="Times New Roman" w:hAnsi="Consolas" w:cs="Times New Roman"/>
+          <w:color w:val="D4D4D4"/>
+          <w:sz w:val="21"/>
+          <w:szCs w:val="21"/>
+        </w:rPr>
+        <w:t xml:space="preserve">        </w:t>
+      </w:r>
+      <w:r>
+        <w:rPr>
+          <w:rFonts w:ascii="Consolas" w:eastAsia="Times New Roman" w:hAnsi="Consolas" w:cs="Times New Roman"/>
+          <w:color w:val="C586C0"/>
+          <w:sz w:val="21"/>
+          <w:szCs w:val="21"/>
+        </w:rPr>
+        <w:t>return</w:t>
+      </w:r>
+      <w:r>
+        <w:rPr>
+          <w:rFonts w:ascii="Consolas" w:eastAsia="Times New Roman" w:hAnsi="Consolas" w:cs="Times New Roman"/>
+          <w:color w:val="D4D4D4"/>
+          <w:sz w:val="21"/>
+          <w:szCs w:val="21"/>
+        </w:rPr>
+        <w:t xml:space="preserve"> </w:t>
+      </w:r>
+      <w:r>
+        <w:rPr>
+          <w:rFonts w:ascii="Consolas" w:eastAsia="Times New Roman" w:hAnsi="Consolas" w:cs="Times New Roman"/>
+          <w:color w:val="569CD6"/>
+          <w:sz w:val="21"/>
+          <w:szCs w:val="21"/>
+        </w:rPr>
+        <w:t>$this</w:t>
+      </w:r>
+      <w:r>
+        <w:rPr>
+          <w:rFonts w:ascii="Consolas" w:eastAsia="Times New Roman" w:hAnsi="Consolas" w:cs="Times New Roman"/>
+          <w:color w:val="D4D4D4"/>
+          <w:sz w:val="21"/>
+          <w:szCs w:val="21"/>
+        </w:rPr>
+        <w:t>-&gt;</w:t>
+      </w:r>
+      <w:r>
+        <w:rPr>
+          <w:rFonts w:ascii="Consolas" w:eastAsia="Times New Roman" w:hAnsi="Consolas" w:cs="Times New Roman"/>
+          <w:color w:val="DCDCAA"/>
+          <w:sz w:val="21"/>
+          <w:szCs w:val="21"/>
+        </w:rPr>
+        <w:t>belongsTo</w:t>
+      </w:r>
+      <w:r>
+        <w:rPr>
+          <w:rFonts w:ascii="Consolas" w:eastAsia="Times New Roman" w:hAnsi="Consolas" w:cs="Times New Roman"/>
+          <w:color w:val="D4D4D4"/>
+          <w:sz w:val="21"/>
+          <w:szCs w:val="21"/>
+        </w:rPr>
+        <w:t>(</w:t>
+      </w:r>
+      <w:r>
+        <w:rPr>
+          <w:rFonts w:ascii="Consolas" w:eastAsia="Times New Roman" w:hAnsi="Consolas" w:cs="Times New Roman"/>
+          <w:color w:val="4EC9B0"/>
+          <w:sz w:val="21"/>
+          <w:szCs w:val="21"/>
+        </w:rPr>
+        <w:t>User</w:t>
+      </w:r>
+      <w:r>
+        <w:rPr>
+          <w:rFonts w:ascii="Consolas" w:eastAsia="Times New Roman" w:hAnsi="Consolas" w:cs="Times New Roman"/>
+          <w:color w:val="D4D4D4"/>
+          <w:sz w:val="21"/>
+          <w:szCs w:val="21"/>
+        </w:rPr>
+        <w:t>::</w:t>
+      </w:r>
+      <w:r>
+        <w:rPr>
+          <w:rFonts w:ascii="Consolas" w:eastAsia="Times New Roman" w:hAnsi="Consolas" w:cs="Times New Roman"/>
+          <w:color w:val="569CD6"/>
+          <w:sz w:val="21"/>
+          <w:szCs w:val="21"/>
+        </w:rPr>
+        <w:t>class</w:t>
+      </w:r>
+      <w:r>
+        <w:rPr>
+          <w:rFonts w:ascii="Consolas" w:eastAsia="Times New Roman" w:hAnsi="Consolas" w:cs="Times New Roman"/>
+          <w:color w:val="D4D4D4"/>
+          <w:sz w:val="21"/>
+          <w:szCs w:val="21"/>
+        </w:rPr>
+        <w:t xml:space="preserve">, </w:t>
+      </w:r>
+      <w:r>
+        <w:rPr>
+          <w:rFonts w:ascii="Consolas" w:eastAsia="Times New Roman" w:hAnsi="Consolas" w:cs="Times New Roman"/>
+          <w:color w:val="CE9178"/>
+          <w:sz w:val="21"/>
+          <w:szCs w:val="21"/>
+        </w:rPr>
+        <w:t>'user_id'</w:t>
+      </w:r>
+      <w:r>
+        <w:rPr>
+          <w:rFonts w:ascii="Consolas" w:eastAsia="Times New Roman" w:hAnsi="Consolas" w:cs="Times New Roman"/>
+          <w:color w:val="D4D4D4"/>
+          <w:sz w:val="21"/>
+          <w:szCs w:val="21"/>
+        </w:rPr>
+        <w:t xml:space="preserve">, </w:t>
+      </w:r>
+      <w:r>
+        <w:rPr>
+          <w:rFonts w:ascii="Consolas" w:eastAsia="Times New Roman" w:hAnsi="Consolas" w:cs="Times New Roman"/>
+          <w:color w:val="CE9178"/>
+          <w:sz w:val="21"/>
+          <w:szCs w:val="21"/>
+        </w:rPr>
+        <w:t>'id'</w:t>
+      </w:r>
+      <w:r>
+        <w:rPr>
+          <w:rFonts w:ascii="Consolas" w:eastAsia="Times New Roman" w:hAnsi="Consolas" w:cs="Times New Roman"/>
+          <w:color w:val="D4D4D4"/>
+          <w:sz w:val="21"/>
+          <w:szCs w:val="21"/>
+        </w:rPr>
+        <w:t>)</w:t>
+      </w:r>
+    </w:p>
+    <w:p>
+      <w:pPr>
+        <w:shd w:val="clear" w:color="auto" w:fill="1E1E1E"/>
+        <w:spacing w:after="0" w:line="288" w:lineRule="atLeast"/>
+        <w:rPr>
+          <w:rFonts w:ascii="Consolas" w:eastAsia="Times New Roman" w:hAnsi="Consolas" w:cs="Times New Roman"/>
+          <w:color w:val="D4D4D4"/>
+          <w:sz w:val="21"/>
+          <w:szCs w:val="21"/>
+        </w:rPr>
+      </w:pPr>
+      <w:r>
+        <w:rPr>
+          <w:rFonts w:ascii="Consolas" w:eastAsia="Times New Roman" w:hAnsi="Consolas" w:cs="Times New Roman"/>
+          <w:color w:val="D4D4D4"/>
+          <w:sz w:val="21"/>
+          <w:szCs w:val="21"/>
+        </w:rPr>
+        <w:t>        -&gt;</w:t>
+      </w:r>
+      <w:r>
+        <w:rPr>
+          <w:rFonts w:ascii="Consolas" w:eastAsia="Times New Roman" w:hAnsi="Consolas" w:cs="Times New Roman"/>
+          <w:color w:val="DCDCAA"/>
+          <w:sz w:val="21"/>
+          <w:szCs w:val="21"/>
+          <w:highlight w:val="red"/>
+        </w:rPr>
+        <w:t>withDefault</w:t>
+      </w:r>
+      <w:r>
+        <w:rPr>
+          <w:rFonts w:ascii="Consolas" w:eastAsia="Times New Roman" w:hAnsi="Consolas" w:cs="Times New Roman"/>
+          <w:color w:val="D4D4D4"/>
+          <w:sz w:val="21"/>
+          <w:szCs w:val="21"/>
+        </w:rPr>
+        <w:t>([</w:t>
+      </w:r>
+    </w:p>
+    <w:p>
+      <w:pPr>
+        <w:shd w:val="clear" w:color="auto" w:fill="1E1E1E"/>
+        <w:spacing w:after="0" w:line="288" w:lineRule="atLeast"/>
+        <w:rPr>
+          <w:rFonts w:ascii="Consolas" w:eastAsia="Times New Roman" w:hAnsi="Consolas" w:cs="Times New Roman"/>
+          <w:color w:val="D4D4D4"/>
+          <w:sz w:val="21"/>
+          <w:szCs w:val="21"/>
+        </w:rPr>
+      </w:pPr>
+      <w:r>
+        <w:rPr>
+          <w:rFonts w:ascii="Consolas" w:eastAsia="Times New Roman" w:hAnsi="Consolas" w:cs="Times New Roman"/>
+          <w:color w:val="D4D4D4"/>
+          <w:sz w:val="21"/>
+          <w:szCs w:val="21"/>
+        </w:rPr>
+        <w:t xml:space="preserve">            </w:t>
+      </w:r>
+      <w:r>
+        <w:rPr>
+          <w:rFonts w:ascii="Consolas" w:eastAsia="Times New Roman" w:hAnsi="Consolas" w:cs="Times New Roman"/>
+          <w:color w:val="CE9178"/>
+          <w:sz w:val="21"/>
+          <w:szCs w:val="21"/>
+        </w:rPr>
+        <w:t>'name'</w:t>
+      </w:r>
+      <w:r>
+        <w:rPr>
+          <w:rFonts w:ascii="Consolas" w:eastAsia="Times New Roman" w:hAnsi="Consolas" w:cs="Times New Roman"/>
+          <w:color w:val="D4D4D4"/>
+          <w:sz w:val="21"/>
+          <w:szCs w:val="21"/>
+        </w:rPr>
+        <w:t xml:space="preserve"> =&gt; </w:t>
+      </w:r>
+      <w:r>
+        <w:rPr>
+          <w:rFonts w:ascii="Consolas" w:eastAsia="Times New Roman" w:hAnsi="Consolas" w:cs="Times New Roman"/>
+          <w:color w:val="CE9178"/>
+          <w:sz w:val="21"/>
+          <w:szCs w:val="21"/>
+        </w:rPr>
+        <w:t>'Guest Author'</w:t>
+      </w:r>
+      <w:r>
+        <w:rPr>
+          <w:rFonts w:ascii="Consolas" w:eastAsia="Times New Roman" w:hAnsi="Consolas" w:cs="Times New Roman"/>
+          <w:color w:val="D4D4D4"/>
+          <w:sz w:val="21"/>
+          <w:szCs w:val="21"/>
+        </w:rPr>
+        <w:t>,</w:t>
+      </w:r>
+    </w:p>
+    <w:p>
+      <w:pPr>
+        <w:shd w:val="clear" w:color="auto" w:fill="1E1E1E"/>
+        <w:spacing w:after="0" w:line="288" w:lineRule="atLeast"/>
+        <w:rPr>
+          <w:rFonts w:ascii="Consolas" w:eastAsia="Times New Roman" w:hAnsi="Consolas" w:cs="Times New Roman"/>
+          <w:color w:val="D4D4D4"/>
+          <w:sz w:val="21"/>
+          <w:szCs w:val="21"/>
+        </w:rPr>
+      </w:pPr>
+      <w:r>
+        <w:rPr>
+          <w:rFonts w:ascii="Consolas" w:eastAsia="Times New Roman" w:hAnsi="Consolas" w:cs="Times New Roman"/>
+          <w:color w:val="D4D4D4"/>
+          <w:sz w:val="21"/>
+          <w:szCs w:val="21"/>
+        </w:rPr>
+        <w:t>        ]);</w:t>
+      </w:r>
+    </w:p>
+    <w:p>
+      <w:pPr>
+        <w:shd w:val="clear" w:color="auto" w:fill="1E1E1E"/>
+        <w:spacing w:after="0" w:line="288" w:lineRule="atLeast"/>
+        <w:rPr>
+          <w:rFonts w:ascii="Consolas" w:eastAsia="Times New Roman" w:hAnsi="Consolas" w:cs="Times New Roman"/>
+          <w:color w:val="D4D4D4"/>
+          <w:sz w:val="21"/>
+          <w:szCs w:val="21"/>
+        </w:rPr>
+      </w:pPr>
+      <w:r>
+        <w:rPr>
+          <w:rFonts w:ascii="Consolas" w:eastAsia="Times New Roman" w:hAnsi="Consolas" w:cs="Times New Roman"/>
+          <w:color w:val="D4D4D4"/>
+          <w:sz w:val="21"/>
+          <w:szCs w:val="21"/>
+        </w:rPr>
+        <w:t>    }</w:t>
+      </w:r>
+    </w:p>
+    <w:p>
+      <w:pPr>
+        <w:shd w:val="clear" w:color="auto" w:fill="1E1E1E"/>
+        <w:spacing w:after="0" w:line="288" w:lineRule="atLeast"/>
+        <w:rPr>
+          <w:rFonts w:ascii="Consolas" w:eastAsia="Times New Roman" w:hAnsi="Consolas" w:cs="Times New Roman"/>
+          <w:color w:val="D4D4D4"/>
+          <w:sz w:val="21"/>
+          <w:szCs w:val="21"/>
+        </w:rPr>
+      </w:pPr>
+    </w:p>
+    <w:p>
+      <w:pPr>
         <w:rPr>
           <w:rFonts w:ascii="Times New Roman" w:hAnsi="Times New Roman" w:cs="Times New Roman"/>
           <w:sz w:val="28"/>
           <w:szCs w:val="28"/>
         </w:rPr>
       </w:pPr>
-      <w:r>
+    </w:p>
+    <w:p>
+      <w:pPr>
         <w:rPr>
           <w:rFonts w:ascii="Times New Roman" w:hAnsi="Times New Roman" w:cs="Times New Roman"/>
           <w:sz w:val="28"/>
           <w:szCs w:val="28"/>
         </w:rPr>
-        <w:t>03</w:t>
-      </w:r>
+      </w:pPr>
       <w:r>
         <w:rPr>
           <w:rFonts w:ascii="Times New Roman" w:hAnsi="Times New Roman" w:cs="Times New Roman"/>
           <w:sz w:val="28"/>
           <w:szCs w:val="28"/>
         </w:rPr>
-        <w:t xml:space="preserve"> </w:t>
+        <w:t>03</w:t>
       </w:r>
       <w:r>
         <w:rPr>
@@ -76,8 +471,480 @@
           <w:sz w:val="28"/>
           <w:szCs w:val="28"/>
         </w:rPr>
+        <w:t xml:space="preserve"> </w:t>
+      </w:r>
+      <w:r>
+        <w:rPr>
+          <w:rFonts w:ascii="Times New Roman" w:hAnsi="Times New Roman" w:cs="Times New Roman"/>
+          <w:sz w:val="28"/>
+          <w:szCs w:val="28"/>
+        </w:rPr>
         <w:t xml:space="preserve"> Many To Many relationship _ belongsToMany() _ Laravel Eloquent Relationships</w:t>
       </w:r>
+    </w:p>
+    <w:p>
+      <w:pPr>
+        <w:rPr>
+          <w:rFonts w:ascii="Times New Roman" w:hAnsi="Times New Roman" w:cs="Times New Roman"/>
+          <w:sz w:val="28"/>
+          <w:szCs w:val="28"/>
+        </w:rPr>
+      </w:pPr>
+      <w:r>
+        <w:rPr>
+          <w:rFonts w:ascii="Times New Roman" w:hAnsi="Times New Roman" w:cs="Times New Roman"/>
+          <w:sz w:val="28"/>
+          <w:szCs w:val="28"/>
+        </w:rPr>
+        <w:t>04</w:t>
+      </w:r>
+      <w:r>
+        <w:rPr>
+          <w:rFonts w:ascii="Times New Roman" w:hAnsi="Times New Roman" w:cs="Times New Roman"/>
+          <w:sz w:val="28"/>
+          <w:szCs w:val="28"/>
+        </w:rPr>
+        <w:t xml:space="preserve"> </w:t>
+      </w:r>
+      <w:r>
+        <w:rPr>
+          <w:rFonts w:ascii="Times New Roman" w:hAnsi="Times New Roman" w:cs="Times New Roman"/>
+          <w:sz w:val="28"/>
+          <w:szCs w:val="28"/>
+        </w:rPr>
+        <w:t xml:space="preserve">Adding &amp; Retrieving </w:t>
+      </w:r>
+      <w:r>
+        <w:rPr>
+          <w:rFonts w:ascii="Times New Roman" w:hAnsi="Times New Roman" w:cs="Times New Roman"/>
+          <w:sz w:val="28"/>
+          <w:szCs w:val="28"/>
+          <w:highlight w:val="green"/>
+        </w:rPr>
+        <w:t>Pivot Table Columns</w:t>
+      </w:r>
+      <w:r>
+        <w:rPr>
+          <w:rFonts w:ascii="Times New Roman" w:hAnsi="Times New Roman" w:cs="Times New Roman"/>
+          <w:sz w:val="28"/>
+          <w:szCs w:val="28"/>
+        </w:rPr>
+        <w:t xml:space="preserve"> in Many To Many Laravel  Eloquent Relationships</w:t>
+      </w:r>
+      <w:r>
+        <w:rPr>
+          <w:rFonts w:ascii="Times New Roman" w:hAnsi="Times New Roman" w:cs="Times New Roman"/>
+          <w:sz w:val="28"/>
+          <w:szCs w:val="28"/>
+        </w:rPr>
+        <w:t xml:space="preserve"> (VVVI)</w:t>
+      </w:r>
+    </w:p>
+    <w:p>
+      <w:pPr>
+        <w:rPr>
+          <w:rFonts w:ascii="Times New Roman" w:hAnsi="Times New Roman" w:cs="Times New Roman"/>
+          <w:sz w:val="28"/>
+          <w:szCs w:val="28"/>
+        </w:rPr>
+      </w:pPr>
+      <w:r>
+        <w:rPr>
+          <w:rFonts w:ascii="Times New Roman" w:hAnsi="Times New Roman" w:cs="Times New Roman"/>
+          <w:sz w:val="28"/>
+          <w:szCs w:val="28"/>
+        </w:rPr>
+        <w:t>// basic kicu code copy past kore reke dici</w:t>
+      </w:r>
+    </w:p>
+    <w:p>
+      <w:pPr>
+        <w:shd w:val="clear" w:color="auto" w:fill="1E1E1E"/>
+        <w:spacing w:after="0" w:line="288" w:lineRule="atLeast"/>
+        <w:rPr>
+          <w:rFonts w:ascii="Consolas" w:eastAsia="Times New Roman" w:hAnsi="Consolas" w:cs="Times New Roman"/>
+          <w:color w:val="D4D4D4"/>
+          <w:sz w:val="21"/>
+          <w:szCs w:val="21"/>
+        </w:rPr>
+      </w:pPr>
+      <w:r>
+        <w:rPr>
+          <w:rFonts w:ascii="Consolas" w:eastAsia="Times New Roman" w:hAnsi="Consolas" w:cs="Times New Roman"/>
+          <w:color w:val="D4D4D4"/>
+          <w:sz w:val="21"/>
+          <w:szCs w:val="21"/>
+        </w:rPr>
+        <w:t> </w:t>
+      </w:r>
+      <w:r>
+        <w:rPr>
+          <w:rFonts w:ascii="Consolas" w:eastAsia="Times New Roman" w:hAnsi="Consolas" w:cs="Times New Roman"/>
+          <w:color w:val="569CD6"/>
+          <w:sz w:val="21"/>
+          <w:szCs w:val="21"/>
+        </w:rPr>
+        <w:t>public</w:t>
+      </w:r>
+      <w:r>
+        <w:rPr>
+          <w:rFonts w:ascii="Consolas" w:eastAsia="Times New Roman" w:hAnsi="Consolas" w:cs="Times New Roman"/>
+          <w:color w:val="D4D4D4"/>
+          <w:sz w:val="21"/>
+          <w:szCs w:val="21"/>
+        </w:rPr>
+        <w:t xml:space="preserve"> </w:t>
+      </w:r>
+      <w:r>
+        <w:rPr>
+          <w:rFonts w:ascii="Consolas" w:eastAsia="Times New Roman" w:hAnsi="Consolas" w:cs="Times New Roman"/>
+          <w:color w:val="569CD6"/>
+          <w:sz w:val="21"/>
+          <w:szCs w:val="21"/>
+        </w:rPr>
+        <w:t>function</w:t>
+      </w:r>
+      <w:r>
+        <w:rPr>
+          <w:rFonts w:ascii="Consolas" w:eastAsia="Times New Roman" w:hAnsi="Consolas" w:cs="Times New Roman"/>
+          <w:color w:val="D4D4D4"/>
+          <w:sz w:val="21"/>
+          <w:szCs w:val="21"/>
+        </w:rPr>
+        <w:t xml:space="preserve"> </w:t>
+      </w:r>
+      <w:r>
+        <w:rPr>
+          <w:rFonts w:ascii="Consolas" w:eastAsia="Times New Roman" w:hAnsi="Consolas" w:cs="Times New Roman"/>
+          <w:color w:val="DCDCAA"/>
+          <w:sz w:val="21"/>
+          <w:szCs w:val="21"/>
+        </w:rPr>
+        <w:t>tags</w:t>
+      </w:r>
+      <w:r>
+        <w:rPr>
+          <w:rFonts w:ascii="Consolas" w:eastAsia="Times New Roman" w:hAnsi="Consolas" w:cs="Times New Roman"/>
+          <w:color w:val="D4D4D4"/>
+          <w:sz w:val="21"/>
+          <w:szCs w:val="21"/>
+        </w:rPr>
+        <w:t>()</w:t>
+      </w:r>
+    </w:p>
+    <w:p>
+      <w:pPr>
+        <w:shd w:val="clear" w:color="auto" w:fill="1E1E1E"/>
+        <w:spacing w:after="0" w:line="288" w:lineRule="atLeast"/>
+        <w:rPr>
+          <w:rFonts w:ascii="Consolas" w:eastAsia="Times New Roman" w:hAnsi="Consolas" w:cs="Times New Roman"/>
+          <w:color w:val="D4D4D4"/>
+          <w:sz w:val="21"/>
+          <w:szCs w:val="21"/>
+        </w:rPr>
+      </w:pPr>
+      <w:r>
+        <w:rPr>
+          <w:rFonts w:ascii="Consolas" w:eastAsia="Times New Roman" w:hAnsi="Consolas" w:cs="Times New Roman"/>
+          <w:color w:val="D4D4D4"/>
+          <w:sz w:val="21"/>
+          <w:szCs w:val="21"/>
+        </w:rPr>
+        <w:t>    {</w:t>
+      </w:r>
+    </w:p>
+    <w:p>
+      <w:pPr>
+        <w:shd w:val="clear" w:color="auto" w:fill="1E1E1E"/>
+        <w:spacing w:after="0" w:line="288" w:lineRule="atLeast"/>
+        <w:rPr>
+          <w:rFonts w:ascii="Consolas" w:eastAsia="Times New Roman" w:hAnsi="Consolas" w:cs="Times New Roman"/>
+          <w:color w:val="D4D4D4"/>
+          <w:sz w:val="21"/>
+          <w:szCs w:val="21"/>
+        </w:rPr>
+      </w:pPr>
+      <w:r>
+        <w:rPr>
+          <w:rFonts w:ascii="Consolas" w:eastAsia="Times New Roman" w:hAnsi="Consolas" w:cs="Times New Roman"/>
+          <w:color w:val="D4D4D4"/>
+          <w:sz w:val="21"/>
+          <w:szCs w:val="21"/>
+        </w:rPr>
+        <w:t xml:space="preserve">        </w:t>
+      </w:r>
+      <w:r>
+        <w:rPr>
+          <w:rFonts w:ascii="Consolas" w:eastAsia="Times New Roman" w:hAnsi="Consolas" w:cs="Times New Roman"/>
+          <w:color w:val="C586C0"/>
+          <w:sz w:val="21"/>
+          <w:szCs w:val="21"/>
+        </w:rPr>
+        <w:t>return</w:t>
+      </w:r>
+      <w:r>
+        <w:rPr>
+          <w:rFonts w:ascii="Consolas" w:eastAsia="Times New Roman" w:hAnsi="Consolas" w:cs="Times New Roman"/>
+          <w:color w:val="D4D4D4"/>
+          <w:sz w:val="21"/>
+          <w:szCs w:val="21"/>
+        </w:rPr>
+        <w:t xml:space="preserve"> </w:t>
+      </w:r>
+      <w:r>
+        <w:rPr>
+          <w:rFonts w:ascii="Consolas" w:eastAsia="Times New Roman" w:hAnsi="Consolas" w:cs="Times New Roman"/>
+          <w:color w:val="569CD6"/>
+          <w:sz w:val="21"/>
+          <w:szCs w:val="21"/>
+        </w:rPr>
+        <w:t>$this</w:t>
+      </w:r>
+      <w:r>
+        <w:rPr>
+          <w:rFonts w:ascii="Consolas" w:eastAsia="Times New Roman" w:hAnsi="Consolas" w:cs="Times New Roman"/>
+          <w:color w:val="D4D4D4"/>
+          <w:sz w:val="21"/>
+          <w:szCs w:val="21"/>
+        </w:rPr>
+        <w:t>-&gt;</w:t>
+      </w:r>
+      <w:r>
+        <w:rPr>
+          <w:rFonts w:ascii="Consolas" w:eastAsia="Times New Roman" w:hAnsi="Consolas" w:cs="Times New Roman"/>
+          <w:color w:val="DCDCAA"/>
+          <w:sz w:val="21"/>
+          <w:szCs w:val="21"/>
+        </w:rPr>
+        <w:t>belongsToMany</w:t>
+      </w:r>
+      <w:r>
+        <w:rPr>
+          <w:rFonts w:ascii="Consolas" w:eastAsia="Times New Roman" w:hAnsi="Consolas" w:cs="Times New Roman"/>
+          <w:color w:val="D4D4D4"/>
+          <w:sz w:val="21"/>
+          <w:szCs w:val="21"/>
+        </w:rPr>
+        <w:t>(</w:t>
+      </w:r>
+      <w:r>
+        <w:rPr>
+          <w:rFonts w:ascii="Consolas" w:eastAsia="Times New Roman" w:hAnsi="Consolas" w:cs="Times New Roman"/>
+          <w:color w:val="4EC9B0"/>
+          <w:sz w:val="21"/>
+          <w:szCs w:val="21"/>
+        </w:rPr>
+        <w:t>Tag</w:t>
+      </w:r>
+      <w:r>
+        <w:rPr>
+          <w:rFonts w:ascii="Consolas" w:eastAsia="Times New Roman" w:hAnsi="Consolas" w:cs="Times New Roman"/>
+          <w:color w:val="D4D4D4"/>
+          <w:sz w:val="21"/>
+          <w:szCs w:val="21"/>
+        </w:rPr>
+        <w:t>::</w:t>
+      </w:r>
+      <w:r>
+        <w:rPr>
+          <w:rFonts w:ascii="Consolas" w:eastAsia="Times New Roman" w:hAnsi="Consolas" w:cs="Times New Roman"/>
+          <w:color w:val="569CD6"/>
+          <w:sz w:val="21"/>
+          <w:szCs w:val="21"/>
+        </w:rPr>
+        <w:t>class</w:t>
+      </w:r>
+      <w:r>
+        <w:rPr>
+          <w:rFonts w:ascii="Consolas" w:eastAsia="Times New Roman" w:hAnsi="Consolas" w:cs="Times New Roman"/>
+          <w:color w:val="D4D4D4"/>
+          <w:sz w:val="21"/>
+          <w:szCs w:val="21"/>
+        </w:rPr>
+        <w:t xml:space="preserve">, </w:t>
+      </w:r>
+      <w:r>
+        <w:rPr>
+          <w:rFonts w:ascii="Consolas" w:eastAsia="Times New Roman" w:hAnsi="Consolas" w:cs="Times New Roman"/>
+          <w:color w:val="CE9178"/>
+          <w:sz w:val="21"/>
+          <w:szCs w:val="21"/>
+        </w:rPr>
+        <w:t>'post_tag'</w:t>
+      </w:r>
+      <w:r>
+        <w:rPr>
+          <w:rFonts w:ascii="Consolas" w:eastAsia="Times New Roman" w:hAnsi="Consolas" w:cs="Times New Roman"/>
+          <w:color w:val="D4D4D4"/>
+          <w:sz w:val="21"/>
+          <w:szCs w:val="21"/>
+        </w:rPr>
+        <w:t xml:space="preserve">, </w:t>
+      </w:r>
+      <w:r>
+        <w:rPr>
+          <w:rFonts w:ascii="Consolas" w:eastAsia="Times New Roman" w:hAnsi="Consolas" w:cs="Times New Roman"/>
+          <w:color w:val="CE9178"/>
+          <w:sz w:val="21"/>
+          <w:szCs w:val="21"/>
+        </w:rPr>
+        <w:t>'post_id'</w:t>
+      </w:r>
+      <w:r>
+        <w:rPr>
+          <w:rFonts w:ascii="Consolas" w:eastAsia="Times New Roman" w:hAnsi="Consolas" w:cs="Times New Roman"/>
+          <w:color w:val="D4D4D4"/>
+          <w:sz w:val="21"/>
+          <w:szCs w:val="21"/>
+        </w:rPr>
+        <w:t xml:space="preserve">, </w:t>
+      </w:r>
+      <w:r>
+        <w:rPr>
+          <w:rFonts w:ascii="Consolas" w:eastAsia="Times New Roman" w:hAnsi="Consolas" w:cs="Times New Roman"/>
+          <w:color w:val="CE9178"/>
+          <w:sz w:val="21"/>
+          <w:szCs w:val="21"/>
+        </w:rPr>
+        <w:t>'tag_id'</w:t>
+      </w:r>
+      <w:r>
+        <w:rPr>
+          <w:rFonts w:ascii="Consolas" w:eastAsia="Times New Roman" w:hAnsi="Consolas" w:cs="Times New Roman"/>
+          <w:color w:val="D4D4D4"/>
+          <w:sz w:val="21"/>
+          <w:szCs w:val="21"/>
+        </w:rPr>
+        <w:t>)</w:t>
+      </w:r>
+    </w:p>
+    <w:p>
+      <w:pPr>
+        <w:shd w:val="clear" w:color="auto" w:fill="1E1E1E"/>
+        <w:spacing w:after="0" w:line="288" w:lineRule="atLeast"/>
+        <w:rPr>
+          <w:rFonts w:ascii="Consolas" w:eastAsia="Times New Roman" w:hAnsi="Consolas" w:cs="Times New Roman"/>
+          <w:color w:val="D4D4D4"/>
+          <w:sz w:val="21"/>
+          <w:szCs w:val="21"/>
+        </w:rPr>
+      </w:pPr>
+      <w:r>
+        <w:rPr>
+          <w:rFonts w:ascii="Consolas" w:eastAsia="Times New Roman" w:hAnsi="Consolas" w:cs="Times New Roman"/>
+          <w:color w:val="D4D4D4"/>
+          <w:sz w:val="21"/>
+          <w:szCs w:val="21"/>
+        </w:rPr>
+        <w:t>        -&gt;</w:t>
+      </w:r>
+      <w:r>
+        <w:rPr>
+          <w:rFonts w:ascii="Consolas" w:eastAsia="Times New Roman" w:hAnsi="Consolas" w:cs="Times New Roman"/>
+          <w:color w:val="DCDCAA"/>
+          <w:sz w:val="21"/>
+          <w:szCs w:val="21"/>
+          <w:highlight w:val="red"/>
+        </w:rPr>
+        <w:t>withTimestamps</w:t>
+      </w:r>
+      <w:r>
+        <w:rPr>
+          <w:rFonts w:ascii="Consolas" w:eastAsia="Times New Roman" w:hAnsi="Consolas" w:cs="Times New Roman"/>
+          <w:color w:val="D4D4D4"/>
+          <w:sz w:val="21"/>
+          <w:szCs w:val="21"/>
+        </w:rPr>
+        <w:t>()</w:t>
+      </w:r>
+    </w:p>
+    <w:p>
+      <w:pPr>
+        <w:shd w:val="clear" w:color="auto" w:fill="1E1E1E"/>
+        <w:spacing w:after="0" w:line="288" w:lineRule="atLeast"/>
+        <w:rPr>
+          <w:rFonts w:ascii="Consolas" w:eastAsia="Times New Roman" w:hAnsi="Consolas" w:cs="Times New Roman"/>
+          <w:color w:val="D4D4D4"/>
+          <w:sz w:val="21"/>
+          <w:szCs w:val="21"/>
+        </w:rPr>
+      </w:pPr>
+      <w:r>
+        <w:rPr>
+          <w:rFonts w:ascii="Consolas" w:eastAsia="Times New Roman" w:hAnsi="Consolas" w:cs="Times New Roman"/>
+          <w:color w:val="D4D4D4"/>
+          <w:sz w:val="21"/>
+          <w:szCs w:val="21"/>
+        </w:rPr>
+        <w:t>        -&gt;</w:t>
+      </w:r>
+      <w:r>
+        <w:rPr>
+          <w:rFonts w:ascii="Consolas" w:eastAsia="Times New Roman" w:hAnsi="Consolas" w:cs="Times New Roman"/>
+          <w:color w:val="DCDCAA"/>
+          <w:sz w:val="21"/>
+          <w:szCs w:val="21"/>
+          <w:highlight w:val="red"/>
+        </w:rPr>
+        <w:t>withPivot</w:t>
+      </w:r>
+      <w:r>
+        <w:rPr>
+          <w:rFonts w:ascii="Consolas" w:eastAsia="Times New Roman" w:hAnsi="Consolas" w:cs="Times New Roman"/>
+          <w:color w:val="D4D4D4"/>
+          <w:sz w:val="21"/>
+          <w:szCs w:val="21"/>
+        </w:rPr>
+        <w:t>(</w:t>
+      </w:r>
+      <w:r>
+        <w:rPr>
+          <w:rFonts w:ascii="Consolas" w:eastAsia="Times New Roman" w:hAnsi="Consolas" w:cs="Times New Roman"/>
+          <w:color w:val="CE9178"/>
+          <w:sz w:val="21"/>
+          <w:szCs w:val="21"/>
+        </w:rPr>
+        <w:t>'status'</w:t>
+      </w:r>
+      <w:r>
+        <w:rPr>
+          <w:rFonts w:ascii="Consolas" w:eastAsia="Times New Roman" w:hAnsi="Consolas" w:cs="Times New Roman"/>
+          <w:color w:val="D4D4D4"/>
+          <w:sz w:val="21"/>
+          <w:szCs w:val="21"/>
+        </w:rPr>
+        <w:t>);</w:t>
+      </w:r>
+    </w:p>
+    <w:p>
+      <w:pPr>
+        <w:shd w:val="clear" w:color="auto" w:fill="1E1E1E"/>
+        <w:spacing w:after="0" w:line="288" w:lineRule="atLeast"/>
+        <w:rPr>
+          <w:rFonts w:ascii="Consolas" w:eastAsia="Times New Roman" w:hAnsi="Consolas" w:cs="Times New Roman"/>
+          <w:color w:val="D4D4D4"/>
+          <w:sz w:val="21"/>
+          <w:szCs w:val="21"/>
+        </w:rPr>
+      </w:pPr>
+      <w:r>
+        <w:rPr>
+          <w:rFonts w:ascii="Consolas" w:eastAsia="Times New Roman" w:hAnsi="Consolas" w:cs="Times New Roman"/>
+          <w:color w:val="D4D4D4"/>
+          <w:sz w:val="21"/>
+          <w:szCs w:val="21"/>
+        </w:rPr>
+        <w:t>    }</w:t>
+      </w:r>
+    </w:p>
+    <w:p>
+      <w:pPr>
+        <w:rPr>
+          <w:rFonts w:ascii="Times New Roman" w:hAnsi="Times New Roman" w:cs="Times New Roman"/>
+          <w:sz w:val="28"/>
+          <w:szCs w:val="28"/>
+        </w:rPr>
+      </w:pPr>
     </w:p>
     <w:p>
       <w:pPr>
@@ -472,6 +1339,7 @@
           <w:sz w:val="24"/>
           <w:szCs w:val="27"/>
         </w:rPr>
+        <w:lastRenderedPageBreak/>
         <w:t xml:space="preserve">    </w:t>
       </w:r>
       <w:r>
@@ -1190,7 +2058,6 @@
           <w:color w:val="C5C8C6"/>
           <w:szCs w:val="27"/>
         </w:rPr>
-        <w:lastRenderedPageBreak/>
         <w:t xml:space="preserve">    </w:t>
       </w:r>
       <w:r>
@@ -1830,6 +2697,7 @@
           <w:color w:val="C5C8C6"/>
           <w:szCs w:val="27"/>
         </w:rPr>
+        <w:lastRenderedPageBreak/>
         <w:t>    }</w:t>
       </w:r>
     </w:p>
@@ -2308,7 +3176,6 @@
           <w:sz w:val="27"/>
           <w:szCs w:val="27"/>
         </w:rPr>
-        <w:lastRenderedPageBreak/>
         <w:t>    id</w:t>
       </w:r>
     </w:p>
@@ -2647,6 +3514,7 @@
           <w:sz w:val="20"/>
           <w:szCs w:val="27"/>
         </w:rPr>
+        <w:lastRenderedPageBreak/>
         <w:t xml:space="preserve">    </w:t>
       </w:r>
       <w:r>
@@ -3400,7 +4268,6 @@
           <w:sz w:val="27"/>
           <w:szCs w:val="27"/>
         </w:rPr>
-        <w:lastRenderedPageBreak/>
         <w:t>}</w:t>
       </w:r>
     </w:p>
@@ -3873,6 +4740,7 @@
           <w:color w:val="C5C8C6"/>
           <w:szCs w:val="27"/>
         </w:rPr>
+        <w:lastRenderedPageBreak/>
         <w:t xml:space="preserve">    </w:t>
       </w:r>
       <w:r>
@@ -4685,6 +5553,7 @@
           <w:sz w:val="25"/>
           <w:szCs w:val="27"/>
         </w:rPr>
+        <w:lastRenderedPageBreak/>
         <w:t>    commentable_type  </w:t>
       </w:r>
       <w:r>
@@ -5903,6 +6772,7 @@
           <w:sz w:val="27"/>
           <w:szCs w:val="27"/>
         </w:rPr>
+        <w:lastRenderedPageBreak/>
         <w:t xml:space="preserve">        </w:t>
       </w:r>
       <w:r>
@@ -7019,6 +7889,7 @@
           <w:sz w:val="27"/>
           <w:szCs w:val="27"/>
         </w:rPr>
+        <w:lastRenderedPageBreak/>
         <w:t>    {</w:t>
       </w:r>
     </w:p>
@@ -7690,7 +8561,6 @@
           <w:sz w:val="27"/>
           <w:szCs w:val="27"/>
         </w:rPr>
-        <w:lastRenderedPageBreak/>
         <w:t xml:space="preserve">    </w:t>
       </w:r>
       <w:r>
@@ -9670,7 +10540,7 @@
   <a:extraClrSchemeLst/>
   <a:extLst>
     <a:ext uri="{05A4C25C-085E-4340-85A3-A5531E510DB2}">
-      <thm15:themeFamily xmlns:thm15="http://schemas.microsoft.com/office/thememl/2012/main" xmlns="" name="Office Theme" id="{62F939B6-93AF-4DB8-9C6B-D6C7DFDC589F}" vid="{4A3C46E8-61CC-4603-A589-7422A47A8E4A}"/>
+      <thm15:themeFamily xmlns="" xmlns:thm15="http://schemas.microsoft.com/office/thememl/2012/main" name="Office Theme" id="{62F939B6-93AF-4DB8-9C6B-D6C7DFDC589F}" vid="{4A3C46E8-61CC-4603-A589-7422A47A8E4A}"/>
     </a:ext>
   </a:extLst>
 </a:theme>

</xml_diff>